<commit_message>
added try catch statements to my code to make it easier to debug errors
</commit_message>
<xml_diff>
--- a/OPEN AI Hints.docx
+++ b/OPEN AI Hints.docx
@@ -339,6 +339,47 @@
             </a:graphic>
           </wp:inline>
         </w:drawing>
+      </w:r>
+    </w:p>
+    <w:p>
+      <w:pPr>
+        <w:rPr>
+          <w:lang w:val="en-US"/>
+        </w:rPr>
+      </w:pPr>
+    </w:p>
+    <w:p>
+      <w:pPr>
+        <w:pStyle w:val="Heading1"/>
+        <w:rPr>
+          <w:lang w:val="en-US"/>
+        </w:rPr>
+      </w:pPr>
+      <w:r>
+        <w:rPr>
+          <w:lang w:val="en-US"/>
+        </w:rPr>
+        <w:t>Prompt Help</w:t>
+      </w:r>
+    </w:p>
+    <w:p>
+      <w:pPr>
+        <w:rPr>
+          <w:lang w:val="en-US"/>
+        </w:rPr>
+      </w:pPr>
+      <w:r>
+        <w:rPr>
+          <w:lang w:val="en-US"/>
+        </w:rPr>
+        <w:t xml:space="preserve">You are a programming assistant. I am building a calculator app using JavaScript. I have a director called “calculator”. In this directory I have a public folder. In this public folder, </w:t>
+      </w:r>
+      <w:r>
+        <w:rPr>
+          <w:lang w:val="en-US"/>
+        </w:rPr>
+        <w:lastRenderedPageBreak/>
+        <w:t>I have a calculator.html file, myscripts.js, styles.css file. Can you help me answer yes or no.</w:t>
       </w:r>
     </w:p>
     <w:sectPr>

</xml_diff>